<commit_message>
Added 2.0 SRS. Added coding standards
</commit_message>
<xml_diff>
--- a/Documents/Standards/Standards.docx
+++ b/Documents/Standards/Standards.docx
@@ -1,6 +1,6 @@
 
 <file path=word/document.xml><?xml version="1.0" encoding="utf-8"?>
-<w:document xmlns:wpc="http://schemas.microsoft.com/office/word/2010/wordprocessingCanvas" xmlns:mc="http://schemas.openxmlformats.org/markup-compatibility/2006" xmlns:o="urn:schemas-microsoft-com:office:office" xmlns:r="http://schemas.openxmlformats.org/officeDocument/2006/relationships" xmlns:m="http://schemas.openxmlformats.org/officeDocument/2006/math" xmlns:v="urn:schemas-microsoft-com:vml" xmlns:wp14="http://schemas.microsoft.com/office/word/2010/wordprocessingDrawing" xmlns:wp="http://schemas.openxmlformats.org/drawingml/2006/wordprocessingDrawing" xmlns:w10="urn:schemas-microsoft-com:office:word" xmlns:w="http://schemas.openxmlformats.org/wordprocessingml/2006/main" xmlns:w14="http://schemas.microsoft.com/office/word/2010/wordml" xmlns:wpg="http://schemas.microsoft.com/office/word/2010/wordprocessingGroup" xmlns:wpi="http://schemas.microsoft.com/office/word/2010/wordprocessingInk" xmlns:wne="http://schemas.microsoft.com/office/word/2006/wordml" xmlns:wps="http://schemas.microsoft.com/office/word/2010/wordprocessingShape" mc:Ignorable="w14 wp14">
+<w:document xmlns:wpc="http://schemas.microsoft.com/office/word/2010/wordprocessingCanvas" xmlns:mo="http://schemas.microsoft.com/office/mac/office/2008/main" xmlns:mc="http://schemas.openxmlformats.org/markup-compatibility/2006" xmlns:mv="urn:schemas-microsoft-com:mac:vml" xmlns:o="urn:schemas-microsoft-com:office:office" xmlns:r="http://schemas.openxmlformats.org/officeDocument/2006/relationships" xmlns:m="http://schemas.openxmlformats.org/officeDocument/2006/math" xmlns:v="urn:schemas-microsoft-com:vml" xmlns:wp14="http://schemas.microsoft.com/office/word/2010/wordprocessingDrawing" xmlns:wp="http://schemas.openxmlformats.org/drawingml/2006/wordprocessingDrawing" xmlns:w10="urn:schemas-microsoft-com:office:word" xmlns:w="http://schemas.openxmlformats.org/wordprocessingml/2006/main" xmlns:w14="http://schemas.microsoft.com/office/word/2010/wordml" xmlns:wpg="http://schemas.microsoft.com/office/word/2010/wordprocessingGroup" xmlns:wpi="http://schemas.microsoft.com/office/word/2010/wordprocessingInk" xmlns:wne="http://schemas.microsoft.com/office/word/2006/wordml" xmlns:wps="http://schemas.microsoft.com/office/word/2010/wordprocessingShape" mc:Ignorable="w14 wp14">
   <w:body>
     <w:p>
       <w:pPr>
@@ -12,6 +12,90 @@
       </w:pPr>
       <w:r>
         <w:rPr>
+          <w:noProof/>
+          <w:color w:val="000000"/>
+        </w:rPr>
+        <w:drawing>
+          <wp:inline distT="0" distB="0" distL="0" distR="0" wp14:anchorId="15B4BB48" wp14:editId="51817FAA">
+            <wp:extent cx="1879600" cy="1346650"/>
+            <wp:effectExtent l="0" t="0" r="0" b="0"/>
+            <wp:docPr id="1" name="Picture 1" descr="Macintosh HD:Users:jefferyallen:Desktop:tune_squad:Documents:logo.jpg"/>
+            <wp:cNvGraphicFramePr>
+              <a:graphicFrameLocks xmlns:a="http://schemas.openxmlformats.org/drawingml/2006/main" noChangeAspect="1"/>
+            </wp:cNvGraphicFramePr>
+            <a:graphic xmlns:a="http://schemas.openxmlformats.org/drawingml/2006/main">
+              <a:graphicData uri="http://schemas.openxmlformats.org/drawingml/2006/picture">
+                <pic:pic xmlns:pic="http://schemas.openxmlformats.org/drawingml/2006/picture">
+                  <pic:nvPicPr>
+                    <pic:cNvPr id="0" name="Picture 1" descr="Macintosh HD:Users:jefferyallen:Desktop:tune_squad:Documents:logo.jpg"/>
+                    <pic:cNvPicPr>
+                      <a:picLocks noChangeAspect="1" noChangeArrowheads="1"/>
+                    </pic:cNvPicPr>
+                  </pic:nvPicPr>
+                  <pic:blipFill>
+                    <a:blip r:embed="rId6">
+                      <a:extLst>
+                        <a:ext uri="{28A0092B-C50C-407E-A947-70E740481C1C}">
+                          <a14:useLocalDpi xmlns:a14="http://schemas.microsoft.com/office/drawing/2010/main" val="0"/>
+                        </a:ext>
+                      </a:extLst>
+                    </a:blip>
+                    <a:srcRect/>
+                    <a:stretch>
+                      <a:fillRect/>
+                    </a:stretch>
+                  </pic:blipFill>
+                  <pic:spPr bwMode="auto">
+                    <a:xfrm>
+                      <a:off x="0" y="0"/>
+                      <a:ext cx="1880126" cy="1347027"/>
+                    </a:xfrm>
+                    <a:prstGeom prst="rect">
+                      <a:avLst/>
+                    </a:prstGeom>
+                    <a:noFill/>
+                    <a:ln>
+                      <a:noFill/>
+                    </a:ln>
+                  </pic:spPr>
+                </pic:pic>
+              </a:graphicData>
+            </a:graphic>
+          </wp:inline>
+        </w:drawing>
+      </w:r>
+    </w:p>
+    <w:p>
+      <w:pPr>
+        <w:pStyle w:val="NormalWeb"/>
+        <w:jc w:val="center"/>
+        <w:rPr>
+          <w:b/>
+          <w:color w:val="000000"/>
+          <w:sz w:val="48"/>
+          <w:szCs w:val="48"/>
+        </w:rPr>
+      </w:pPr>
+      <w:r>
+        <w:rPr>
+          <w:b/>
+          <w:color w:val="000000"/>
+          <w:sz w:val="48"/>
+          <w:szCs w:val="48"/>
+        </w:rPr>
+        <w:t xml:space="preserve">Coding Standards </w:t>
+      </w:r>
+    </w:p>
+    <w:p>
+      <w:pPr>
+        <w:pStyle w:val="NormalWeb"/>
+        <w:jc w:val="center"/>
+        <w:rPr>
+          <w:color w:val="000000"/>
+        </w:rPr>
+      </w:pPr>
+      <w:r>
+        <w:rPr>
           <w:color w:val="000000"/>
         </w:rPr>
         <w:t>University of North Alabama</w:t>
@@ -44,7 +128,15 @@
         <w:rPr>
           <w:color w:val="000000"/>
         </w:rPr>
-        <w:t>Software Engineering Project</w:t>
+        <w:t>Software Engineering Projec</w:t>
+      </w:r>
+      <w:bookmarkStart w:id="0" w:name="_GoBack"/>
+      <w:bookmarkEnd w:id="0"/>
+      <w:r>
+        <w:rPr>
+          <w:color w:val="000000"/>
+        </w:rPr>
+        <w:t>t</w:t>
       </w:r>
     </w:p>
     <w:p>
@@ -60,30 +152,6 @@
           <w:color w:val="000000"/>
         </w:rPr>
         <w:t>Spring 2015</w:t>
-      </w:r>
-    </w:p>
-    <w:p>
-      <w:pPr>
-        <w:pStyle w:val="NormalWeb"/>
-        <w:jc w:val="center"/>
-        <w:rPr>
-          <w:color w:val="000000"/>
-        </w:rPr>
-      </w:pPr>
-    </w:p>
-    <w:p>
-      <w:pPr>
-        <w:pStyle w:val="NormalWeb"/>
-        <w:jc w:val="center"/>
-        <w:rPr>
-          <w:color w:val="000000"/>
-        </w:rPr>
-      </w:pPr>
-      <w:r>
-        <w:rPr>
-          <w:color w:val="000000"/>
-        </w:rPr>
-        <w:t xml:space="preserve">Standards </w:t>
       </w:r>
     </w:p>
     <w:p>
@@ -280,6 +348,7 @@
         <w:pStyle w:val="NormalWeb"/>
       </w:pPr>
       <w:r>
+        <w:lastRenderedPageBreak/>
         <w:t xml:space="preserve">All </w:t>
       </w:r>
       <w:proofErr w:type="spellStart"/>
@@ -321,17 +390,6 @@
         </w:rPr>
         <w:t xml:space="preserve"> CONTANT_VAR = 1;</w:t>
       </w:r>
-    </w:p>
-    <w:p>
-      <w:pPr>
-        <w:pStyle w:val="NormalWeb"/>
-        <w:rPr>
-          <w:rFonts w:ascii="Courier New" w:hAnsi="Courier New" w:cs="Courier New"/>
-          <w:color w:val="0000FF"/>
-          <w:sz w:val="20"/>
-          <w:szCs w:val="20"/>
-        </w:rPr>
-      </w:pPr>
     </w:p>
     <w:p>
       <w:pPr>
@@ -346,7 +404,6 @@
           <w:b/>
           <w:u w:val="single"/>
         </w:rPr>
-        <w:lastRenderedPageBreak/>
         <w:t>Layout</w:t>
       </w:r>
     </w:p>
@@ -384,8 +441,6 @@
       <w:r>
         <w:t xml:space="preserve"> line before a method header and the method will follow directly after the header without a blank line</w:t>
       </w:r>
-      <w:bookmarkStart w:id="0" w:name="_GoBack"/>
-      <w:bookmarkEnd w:id="0"/>
       <w:r>
         <w:t xml:space="preserve">. </w:t>
       </w:r>
@@ -580,6 +635,7 @@
         <w:ind w:left="720"/>
       </w:pPr>
       <w:r>
+        <w:lastRenderedPageBreak/>
         <w:t>}</w:t>
       </w:r>
     </w:p>
@@ -597,7 +653,6 @@
         <w:pStyle w:val="NormalWeb"/>
       </w:pPr>
       <w:r>
-        <w:lastRenderedPageBreak/>
         <w:tab/>
         <w:t>x = y * (z + 5);</w:t>
       </w:r>
@@ -655,15 +710,14 @@
       </w:pPr>
       <w:r>
         <w:tab/>
-        <w:t xml:space="preserve">x = y * </w:t>
       </w:r>
       <w:proofErr w:type="gramStart"/>
       <w:r>
-        <w:t>( z</w:t>
+        <w:t>x</w:t>
       </w:r>
       <w:proofErr w:type="gramEnd"/>
       <w:r>
-        <w:t xml:space="preserve"> + 5 );</w:t>
+        <w:t xml:space="preserve"> = y * ( z + 5 );</w:t>
       </w:r>
     </w:p>
     <w:p>
@@ -788,18 +842,8 @@
           <w:color w:val="008000"/>
           <w:highlight w:val="white"/>
         </w:rPr>
-        <w:t xml:space="preserve">// </w:t>
-      </w:r>
-      <w:proofErr w:type="gramStart"/>
-      <w:r>
-        <w:rPr>
-          <w:rFonts w:ascii="Consolas" w:hAnsi="Consolas" w:cs="Consolas"/>
-          <w:color w:val="008000"/>
-          <w:highlight w:val="white"/>
-        </w:rPr>
-        <w:t>This</w:t>
-      </w:r>
-      <w:proofErr w:type="gramEnd"/>
+        <w:t>// This</w:t>
+      </w:r>
       <w:r>
         <w:rPr>
           <w:rFonts w:ascii="Consolas" w:hAnsi="Consolas" w:cs="Consolas"/>
@@ -1016,6 +1060,7 @@
           <w:szCs w:val="28"/>
           <w:u w:val="single"/>
         </w:rPr>
+        <w:lastRenderedPageBreak/>
         <w:t>C#</w:t>
       </w:r>
     </w:p>
@@ -1088,7 +1133,6 @@
         <w:rPr>
           <w:color w:val="000000"/>
         </w:rPr>
-        <w:lastRenderedPageBreak/>
         <w:t xml:space="preserve">All </w:t>
       </w:r>
       <w:r>
@@ -1823,6 +1867,7 @@
           <w:szCs w:val="20"/>
           <w:highlight w:val="white"/>
         </w:rPr>
+        <w:lastRenderedPageBreak/>
         <w:t xml:space="preserve"> * </w:t>
       </w:r>
       <w:proofErr w:type="spellStart"/>
@@ -1945,7 +1990,6 @@
           <w:szCs w:val="20"/>
           <w:highlight w:val="white"/>
         </w:rPr>
-        <w:lastRenderedPageBreak/>
         <w:t xml:space="preserve"> */</w:t>
       </w:r>
     </w:p>
@@ -2020,7 +2064,6 @@
         <w:t>firstName</w:t>
       </w:r>
       <w:proofErr w:type="spellEnd"/>
-      <w:proofErr w:type="gramStart"/>
       <w:r>
         <w:rPr>
           <w:rFonts w:ascii="Consolas" w:eastAsia="Times New Roman" w:hAnsi="Consolas" w:cs="Consolas"/>
@@ -2030,7 +2073,6 @@
         </w:rPr>
         <w:t>;</w:t>
       </w:r>
-      <w:proofErr w:type="gramEnd"/>
       <w:r>
         <w:rPr>
           <w:rFonts w:ascii="Consolas" w:eastAsia="Times New Roman" w:hAnsi="Consolas" w:cs="Consolas"/>
@@ -2187,7 +2229,6 @@
         <w:t>firstName</w:t>
       </w:r>
       <w:proofErr w:type="spellEnd"/>
-      <w:proofErr w:type="gramStart"/>
       <w:r>
         <w:rPr>
           <w:rFonts w:ascii="Consolas" w:eastAsia="Times New Roman" w:hAnsi="Consolas" w:cs="Consolas"/>
@@ -2197,7 +2238,6 @@
         </w:rPr>
         <w:t>;</w:t>
       </w:r>
-      <w:proofErr w:type="gramEnd"/>
       <w:r>
         <w:rPr>
           <w:rFonts w:ascii="Consolas" w:eastAsia="Times New Roman" w:hAnsi="Consolas" w:cs="Consolas"/>
@@ -2309,7 +2349,7 @@
 </file>
 
 <file path=word/numbering.xml><?xml version="1.0" encoding="utf-8"?>
-<w:numbering xmlns:wpc="http://schemas.microsoft.com/office/word/2010/wordprocessingCanvas" xmlns:mc="http://schemas.openxmlformats.org/markup-compatibility/2006" xmlns:o="urn:schemas-microsoft-com:office:office" xmlns:r="http://schemas.openxmlformats.org/officeDocument/2006/relationships" xmlns:m="http://schemas.openxmlformats.org/officeDocument/2006/math" xmlns:v="urn:schemas-microsoft-com:vml" xmlns:wp14="http://schemas.microsoft.com/office/word/2010/wordprocessingDrawing" xmlns:wp="http://schemas.openxmlformats.org/drawingml/2006/wordprocessingDrawing" xmlns:w10="urn:schemas-microsoft-com:office:word" xmlns:w="http://schemas.openxmlformats.org/wordprocessingml/2006/main" xmlns:w14="http://schemas.microsoft.com/office/word/2010/wordml" xmlns:wpg="http://schemas.microsoft.com/office/word/2010/wordprocessingGroup" xmlns:wpi="http://schemas.microsoft.com/office/word/2010/wordprocessingInk" xmlns:wne="http://schemas.microsoft.com/office/word/2006/wordml" xmlns:wps="http://schemas.microsoft.com/office/word/2010/wordprocessingShape" mc:Ignorable="w14 wp14">
+<w:numbering xmlns:wpc="http://schemas.microsoft.com/office/word/2010/wordprocessingCanvas" xmlns:mo="http://schemas.microsoft.com/office/mac/office/2008/main" xmlns:mc="http://schemas.openxmlformats.org/markup-compatibility/2006" xmlns:mv="urn:schemas-microsoft-com:mac:vml" xmlns:o="urn:schemas-microsoft-com:office:office" xmlns:r="http://schemas.openxmlformats.org/officeDocument/2006/relationships" xmlns:m="http://schemas.openxmlformats.org/officeDocument/2006/math" xmlns:v="urn:schemas-microsoft-com:vml" xmlns:wp14="http://schemas.microsoft.com/office/word/2010/wordprocessingDrawing" xmlns:wp="http://schemas.openxmlformats.org/drawingml/2006/wordprocessingDrawing" xmlns:w10="urn:schemas-microsoft-com:office:word" xmlns:w="http://schemas.openxmlformats.org/wordprocessingml/2006/main" xmlns:w14="http://schemas.microsoft.com/office/word/2010/wordml" xmlns:wpg="http://schemas.microsoft.com/office/word/2010/wordprocessingGroup" xmlns:wpi="http://schemas.microsoft.com/office/word/2010/wordprocessingInk" xmlns:wne="http://schemas.microsoft.com/office/word/2006/wordml" xmlns:wps="http://schemas.microsoft.com/office/word/2010/wordprocessingShape" mc:Ignorable="w14 wp14">
   <w:abstractNum w:abstractNumId="0">
     <w:nsid w:val="3EB148D5"/>
     <w:multiLevelType w:val="hybridMultilevel"/>
@@ -2538,7 +2578,7 @@
       </w:pPr>
     </w:pPrDefault>
   </w:docDefaults>
-  <w:latentStyles w:defLockedState="0" w:defUIPriority="99" w:defSemiHidden="1" w:defUnhideWhenUsed="1" w:defQFormat="0" w:count="267">
+  <w:latentStyles w:defLockedState="0" w:defUIPriority="99" w:defSemiHidden="1" w:defUnhideWhenUsed="1" w:defQFormat="0" w:count="276">
     <w:lsdException w:name="Normal" w:semiHidden="0" w:uiPriority="0" w:unhideWhenUsed="0" w:qFormat="1"/>
     <w:lsdException w:name="heading 1" w:semiHidden="0" w:uiPriority="9" w:unhideWhenUsed="0" w:qFormat="1"/>
     <w:lsdException w:name="heading 2" w:uiPriority="9" w:qFormat="1"/>
@@ -2804,11 +2844,41 @@
     <w:basedOn w:val="DefaultParagraphFont"/>
     <w:rsid w:val="006E0417"/>
   </w:style>
+  <w:style w:type="paragraph" w:styleId="BalloonText">
+    <w:name w:val="Balloon Text"/>
+    <w:basedOn w:val="Normal"/>
+    <w:link w:val="BalloonTextChar"/>
+    <w:uiPriority w:val="99"/>
+    <w:semiHidden/>
+    <w:unhideWhenUsed/>
+    <w:rsid w:val="003B1DF0"/>
+    <w:pPr>
+      <w:spacing w:after="0" w:line="240" w:lineRule="auto"/>
+    </w:pPr>
+    <w:rPr>
+      <w:rFonts w:ascii="Lucida Grande" w:hAnsi="Lucida Grande" w:cs="Lucida Grande"/>
+      <w:sz w:val="18"/>
+      <w:szCs w:val="18"/>
+    </w:rPr>
+  </w:style>
+  <w:style w:type="character" w:customStyle="1" w:styleId="BalloonTextChar">
+    <w:name w:val="Balloon Text Char"/>
+    <w:basedOn w:val="DefaultParagraphFont"/>
+    <w:link w:val="BalloonText"/>
+    <w:uiPriority w:val="99"/>
+    <w:semiHidden/>
+    <w:rsid w:val="003B1DF0"/>
+    <w:rPr>
+      <w:rFonts w:ascii="Lucida Grande" w:hAnsi="Lucida Grande" w:cs="Lucida Grande"/>
+      <w:sz w:val="18"/>
+      <w:szCs w:val="18"/>
+    </w:rPr>
+  </w:style>
 </w:styles>
 </file>
 
 <file path=word/stylesWithEffects.xml><?xml version="1.0" encoding="utf-8"?>
-<w:styles xmlns:wpc="http://schemas.microsoft.com/office/word/2010/wordprocessingCanvas" xmlns:mc="http://schemas.openxmlformats.org/markup-compatibility/2006" xmlns:o="urn:schemas-microsoft-com:office:office" xmlns:r="http://schemas.openxmlformats.org/officeDocument/2006/relationships" xmlns:m="http://schemas.openxmlformats.org/officeDocument/2006/math" xmlns:v="urn:schemas-microsoft-com:vml" xmlns:wp14="http://schemas.microsoft.com/office/word/2010/wordprocessingDrawing" xmlns:wp="http://schemas.openxmlformats.org/drawingml/2006/wordprocessingDrawing" xmlns:w10="urn:schemas-microsoft-com:office:word" xmlns:w="http://schemas.openxmlformats.org/wordprocessingml/2006/main" xmlns:w14="http://schemas.microsoft.com/office/word/2010/wordml" xmlns:wpg="http://schemas.microsoft.com/office/word/2010/wordprocessingGroup" xmlns:wpi="http://schemas.microsoft.com/office/word/2010/wordprocessingInk" xmlns:wne="http://schemas.microsoft.com/office/word/2006/wordml" xmlns:wps="http://schemas.microsoft.com/office/word/2010/wordprocessingShape" mc:Ignorable="w14 wp14">
+<w:styles xmlns:wpc="http://schemas.microsoft.com/office/word/2010/wordprocessingCanvas" xmlns:mo="http://schemas.microsoft.com/office/mac/office/2008/main" xmlns:mc="http://schemas.openxmlformats.org/markup-compatibility/2006" xmlns:mv="urn:schemas-microsoft-com:mac:vml" xmlns:o="urn:schemas-microsoft-com:office:office" xmlns:r="http://schemas.openxmlformats.org/officeDocument/2006/relationships" xmlns:m="http://schemas.openxmlformats.org/officeDocument/2006/math" xmlns:v="urn:schemas-microsoft-com:vml" xmlns:wp14="http://schemas.microsoft.com/office/word/2010/wordprocessingDrawing" xmlns:wp="http://schemas.openxmlformats.org/drawingml/2006/wordprocessingDrawing" xmlns:w10="urn:schemas-microsoft-com:office:word" xmlns:w="http://schemas.openxmlformats.org/wordprocessingml/2006/main" xmlns:w14="http://schemas.microsoft.com/office/word/2010/wordml" xmlns:wpg="http://schemas.microsoft.com/office/word/2010/wordprocessingGroup" xmlns:wpi="http://schemas.microsoft.com/office/word/2010/wordprocessingInk" xmlns:wne="http://schemas.microsoft.com/office/word/2006/wordml" xmlns:wps="http://schemas.microsoft.com/office/word/2010/wordprocessingShape" mc:Ignorable="w14 wp14">
   <w:docDefaults>
     <w:rPrDefault>
       <w:rPr>
@@ -2824,7 +2894,7 @@
       </w:pPr>
     </w:pPrDefault>
   </w:docDefaults>
-  <w:latentStyles w:defLockedState="0" w:defUIPriority="99" w:defSemiHidden="1" w:defUnhideWhenUsed="1" w:defQFormat="0" w:count="267">
+  <w:latentStyles w:defLockedState="0" w:defUIPriority="99" w:defSemiHidden="1" w:defUnhideWhenUsed="1" w:defQFormat="0" w:count="276">
     <w:lsdException w:name="Normal" w:semiHidden="0" w:uiPriority="0" w:unhideWhenUsed="0" w:qFormat="1"/>
     <w:lsdException w:name="heading 1" w:semiHidden="0" w:uiPriority="9" w:unhideWhenUsed="0" w:qFormat="1"/>
     <w:lsdException w:name="heading 2" w:uiPriority="9" w:qFormat="1"/>
@@ -3090,6 +3160,36 @@
     <w:basedOn w:val="DefaultParagraphFont"/>
     <w:rsid w:val="006E0417"/>
   </w:style>
+  <w:style w:type="paragraph" w:styleId="BalloonText">
+    <w:name w:val="Balloon Text"/>
+    <w:basedOn w:val="Normal"/>
+    <w:link w:val="BalloonTextChar"/>
+    <w:uiPriority w:val="99"/>
+    <w:semiHidden/>
+    <w:unhideWhenUsed/>
+    <w:rsid w:val="003B1DF0"/>
+    <w:pPr>
+      <w:spacing w:after="0" w:line="240" w:lineRule="auto"/>
+    </w:pPr>
+    <w:rPr>
+      <w:rFonts w:ascii="Lucida Grande" w:hAnsi="Lucida Grande" w:cs="Lucida Grande"/>
+      <w:sz w:val="18"/>
+      <w:szCs w:val="18"/>
+    </w:rPr>
+  </w:style>
+  <w:style w:type="character" w:customStyle="1" w:styleId="BalloonTextChar">
+    <w:name w:val="Balloon Text Char"/>
+    <w:basedOn w:val="DefaultParagraphFont"/>
+    <w:link w:val="BalloonText"/>
+    <w:uiPriority w:val="99"/>
+    <w:semiHidden/>
+    <w:rsid w:val="003B1DF0"/>
+    <w:rPr>
+      <w:rFonts w:ascii="Lucida Grande" w:hAnsi="Lucida Grande" w:cs="Lucida Grande"/>
+      <w:sz w:val="18"/>
+      <w:szCs w:val="18"/>
+    </w:rPr>
+  </w:style>
 </w:styles>
 </file>
 
@@ -3136,7 +3236,7 @@
     </a:clrScheme>
     <a:fontScheme name="Office">
       <a:majorFont>
-        <a:latin typeface="Calibri Light" panose="020F0302020204030204"/>
+        <a:latin typeface="Calibri Light"/>
         <a:ea typeface=""/>
         <a:cs typeface=""/>
         <a:font script="Jpan" typeface="ＭＳ ゴシック"/>
@@ -3171,7 +3271,7 @@
         <a:font script="Geor" typeface="Sylfaen"/>
       </a:majorFont>
       <a:minorFont>
-        <a:latin typeface="Calibri" panose="020F0502020204030204"/>
+        <a:latin typeface="Calibri"/>
         <a:ea typeface=""/>
         <a:cs typeface=""/>
         <a:font script="Jpan" typeface="ＭＳ 明朝"/>
@@ -3348,7 +3448,7 @@
   <a:extraClrSchemeLst/>
   <a:extLst>
     <a:ext uri="{05A4C25C-085E-4340-85A3-A5531E510DB2}">
-      <thm15:themeFamily xmlns:thm15="http://schemas.microsoft.com/office/thememl/2012/main" xmlns="" name="Office Theme" id="{62F939B6-93AF-4DB8-9C6B-D6C7DFDC589F}" vid="{4A3C46E8-61CC-4603-A589-7422A47A8E4A}"/>
+      <thm15:themeFamily xmlns="" xmlns:thm15="http://schemas.microsoft.com/office/thememl/2012/main" name="Office Theme" id="{62F939B6-93AF-4DB8-9C6B-D6C7DFDC589F}" vid="{4A3C46E8-61CC-4603-A589-7422A47A8E4A}"/>
     </a:ext>
   </a:extLst>
 </a:theme>

</xml_diff>

<commit_message>
Updated fixed errors that Jordan found in coding standards
</commit_message>
<xml_diff>
--- a/Documents/Standards/Standards.docx
+++ b/Documents/Standards/Standards.docx
@@ -1,6 +1,6 @@
 
 <file path=word/document.xml><?xml version="1.0" encoding="utf-8"?>
-<w:document xmlns:wpc="http://schemas.microsoft.com/office/word/2010/wordprocessingCanvas" xmlns:mc="http://schemas.openxmlformats.org/markup-compatibility/2006" xmlns:o="urn:schemas-microsoft-com:office:office" xmlns:r="http://schemas.openxmlformats.org/officeDocument/2006/relationships" xmlns:m="http://schemas.openxmlformats.org/officeDocument/2006/math" xmlns:v="urn:schemas-microsoft-com:vml" xmlns:wp14="http://schemas.microsoft.com/office/word/2010/wordprocessingDrawing" xmlns:wp="http://schemas.openxmlformats.org/drawingml/2006/wordprocessingDrawing" xmlns:w10="urn:schemas-microsoft-com:office:word" xmlns:w="http://schemas.openxmlformats.org/wordprocessingml/2006/main" xmlns:w14="http://schemas.microsoft.com/office/word/2010/wordml" xmlns:wpg="http://schemas.microsoft.com/office/word/2010/wordprocessingGroup" xmlns:wpi="http://schemas.microsoft.com/office/word/2010/wordprocessingInk" xmlns:wne="http://schemas.microsoft.com/office/word/2006/wordml" xmlns:wps="http://schemas.microsoft.com/office/word/2010/wordprocessingShape" mc:Ignorable="w14 wp14">
+<w:document xmlns:wpc="http://schemas.microsoft.com/office/word/2010/wordprocessingCanvas" xmlns:mo="http://schemas.microsoft.com/office/mac/office/2008/main" xmlns:mc="http://schemas.openxmlformats.org/markup-compatibility/2006" xmlns:mv="urn:schemas-microsoft-com:mac:vml" xmlns:o="urn:schemas-microsoft-com:office:office" xmlns:r="http://schemas.openxmlformats.org/officeDocument/2006/relationships" xmlns:m="http://schemas.openxmlformats.org/officeDocument/2006/math" xmlns:v="urn:schemas-microsoft-com:vml" xmlns:wp14="http://schemas.microsoft.com/office/word/2010/wordprocessingDrawing" xmlns:wp="http://schemas.openxmlformats.org/drawingml/2006/wordprocessingDrawing" xmlns:w10="urn:schemas-microsoft-com:office:word" xmlns:w="http://schemas.openxmlformats.org/wordprocessingml/2006/main" xmlns:w14="http://schemas.microsoft.com/office/word/2010/wordml" xmlns:wpg="http://schemas.microsoft.com/office/word/2010/wordprocessingGroup" xmlns:wpi="http://schemas.microsoft.com/office/word/2010/wordprocessingInk" xmlns:wne="http://schemas.microsoft.com/office/word/2006/wordml" xmlns:wps="http://schemas.microsoft.com/office/word/2010/wordprocessingShape" mc:Ignorable="w14 wp14">
   <w:body>
     <w:p>
       <w:pPr>
@@ -207,19 +207,7 @@
         <w:t xml:space="preserve">Following the details about the styles is an example. </w:t>
       </w:r>
       <w:r>
-        <w:t>E</w:t>
-      </w:r>
-      <w:r>
-        <w:t>very</w:t>
-      </w:r>
-      <w:r>
-        <w:t xml:space="preserve"> developer</w:t>
-      </w:r>
-      <w:r>
-        <w:t xml:space="preserve"> working on the L.I.F.E.S. project</w:t>
-      </w:r>
-      <w:r>
-        <w:t xml:space="preserve"> will read the coding standards and review the example before any code is written.</w:t>
+        <w:t>Every developer working on the L.I.F.E.S. project will read the coding standards and review the example before any code is written.</w:t>
       </w:r>
     </w:p>
     <w:p>
@@ -230,15 +218,7 @@
         <w:t>GitHub shall be used for source code revision control.</w:t>
       </w:r>
       <w:r>
-        <w:t xml:space="preserve"> The Tune Squad’s repository on </w:t>
-      </w:r>
-      <w:proofErr w:type="spellStart"/>
-      <w:r>
-        <w:t>Github</w:t>
-      </w:r>
-      <w:proofErr w:type="spellEnd"/>
-      <w:r>
-        <w:t xml:space="preserve"> will be a point of reference for all testing guidelines. </w:t>
+        <w:t xml:space="preserve"> The Tune Squad’s repository on Github will be a point of reference for all testing guidelines. </w:t>
       </w:r>
     </w:p>
     <w:p>
@@ -303,18 +283,8 @@
           <w:sz w:val="20"/>
           <w:szCs w:val="20"/>
         </w:rPr>
-        <w:t xml:space="preserve">class </w:t>
-      </w:r>
-      <w:proofErr w:type="spellStart"/>
-      <w:r>
-        <w:rPr>
-          <w:rFonts w:ascii="Consolas" w:hAnsi="Consolas" w:cs="Consolas"/>
-          <w:sz w:val="20"/>
-          <w:szCs w:val="20"/>
-        </w:rPr>
-        <w:t>ExampleClass</w:t>
-      </w:r>
-      <w:proofErr w:type="spellEnd"/>
+        <w:t>class ExampleClass</w:t>
+      </w:r>
       <w:r>
         <w:rPr>
           <w:i/>
@@ -324,7 +294,6 @@
       <w:r>
         <w:t xml:space="preserve">will be contained in a file named </w:t>
       </w:r>
-      <w:proofErr w:type="spellStart"/>
       <w:r>
         <w:rPr>
           <w:rFonts w:ascii="Consolas" w:hAnsi="Consolas" w:cs="Consolas"/>
@@ -333,7 +302,6 @@
         </w:rPr>
         <w:t>ExampleClass.cs</w:t>
       </w:r>
-      <w:proofErr w:type="spellEnd"/>
       <w:r>
         <w:t>.</w:t>
       </w:r>
@@ -365,7 +333,6 @@
       <w:r>
         <w:t xml:space="preserve">. For example, </w:t>
       </w:r>
-      <w:proofErr w:type="spellStart"/>
       <w:r>
         <w:rPr>
           <w:rFonts w:ascii="Consolas" w:hAnsi="Consolas" w:cs="Consolas"/>
@@ -390,7 +357,6 @@
         </w:rPr>
         <w:t>SecondNameSpace</w:t>
       </w:r>
-      <w:proofErr w:type="spellEnd"/>
       <w:r>
         <w:rPr>
           <w:i/>
@@ -406,34 +372,14 @@
       <w:r>
         <w:t xml:space="preserve"> </w:t>
       </w:r>
-      <w:proofErr w:type="spellStart"/>
-      <w:r>
-        <w:rPr>
-          <w:rFonts w:ascii="Consolas" w:hAnsi="Consolas" w:cs="Consolas"/>
-          <w:sz w:val="20"/>
-          <w:szCs w:val="20"/>
-        </w:rPr>
-        <w:t>FirstNameSpace</w:t>
-      </w:r>
-      <w:proofErr w:type="spellEnd"/>
-      <w:r>
-        <w:rPr>
-          <w:rFonts w:ascii="Consolas" w:hAnsi="Consolas" w:cs="Consolas"/>
-          <w:sz w:val="20"/>
-          <w:szCs w:val="20"/>
-        </w:rPr>
-        <w:t>/</w:t>
-      </w:r>
-      <w:proofErr w:type="spellStart"/>
-      <w:r>
-        <w:rPr>
-          <w:rFonts w:ascii="Consolas" w:hAnsi="Consolas" w:cs="Consolas"/>
-          <w:sz w:val="20"/>
-          <w:szCs w:val="20"/>
-        </w:rPr>
-        <w:t>SecondNameSpace</w:t>
-      </w:r>
-      <w:proofErr w:type="spellEnd"/>
+      <w:r>
+        <w:rPr>
+          <w:rFonts w:ascii="Consolas" w:hAnsi="Consolas" w:cs="Consolas"/>
+          <w:sz w:val="20"/>
+          <w:szCs w:val="20"/>
+        </w:rPr>
+        <w:t>FirstNameSpace/SecondNameSpace</w:t>
+      </w:r>
       <w:r>
         <w:t>.</w:t>
       </w:r>
@@ -522,21 +468,22 @@
         <w:rPr>
           <w:color w:val="000000"/>
         </w:rPr>
-        <w:t xml:space="preserve">All variables will be begin with a lowercase letter. </w:t>
-      </w:r>
-    </w:p>
-    <w:p>
-      <w:pPr>
-        <w:pStyle w:val="NormalWeb"/>
-      </w:pPr>
-      <w:r>
-        <w:t xml:space="preserve">All </w:t>
-      </w:r>
-      <w:proofErr w:type="spellStart"/>
-      <w:r>
-        <w:t>globals</w:t>
-      </w:r>
-      <w:proofErr w:type="spellEnd"/>
+        <w:t xml:space="preserve">All variables will </w:t>
+      </w:r>
+      <w:r>
+        <w:rPr>
+          <w:color w:val="000000"/>
+        </w:rPr>
+        <w:t xml:space="preserve">begin with a lowercase letter. </w:t>
+      </w:r>
+    </w:p>
+    <w:p>
+      <w:pPr>
+        <w:pStyle w:val="NormalWeb"/>
+      </w:pPr>
+      <w:r>
+        <w:t>All global variables</w:t>
+      </w:r>
       <w:r>
         <w:t>, constants, and defined names shall be in all caps. Multiple words shall be separated with an underscore.</w:t>
       </w:r>
@@ -551,25 +498,14 @@
           <w:szCs w:val="20"/>
         </w:rPr>
       </w:pPr>
-      <w:proofErr w:type="gramStart"/>
-      <w:r>
-        <w:rPr>
-          <w:rFonts w:ascii="Consolas" w:hAnsi="Consolas" w:cs="Consolas"/>
-          <w:sz w:val="20"/>
-          <w:szCs w:val="20"/>
-          <w:highlight w:val="white"/>
-        </w:rPr>
-        <w:t>int</w:t>
-      </w:r>
-      <w:proofErr w:type="gramEnd"/>
-      <w:r>
-        <w:rPr>
-          <w:rFonts w:ascii="Consolas" w:hAnsi="Consolas" w:cs="Consolas"/>
-          <w:sz w:val="20"/>
-          <w:szCs w:val="20"/>
-          <w:highlight w:val="white"/>
-        </w:rPr>
-        <w:t xml:space="preserve"> CONTANT_VAR = 1;</w:t>
+      <w:r>
+        <w:rPr>
+          <w:rFonts w:ascii="Consolas" w:hAnsi="Consolas" w:cs="Consolas"/>
+          <w:sz w:val="20"/>
+          <w:szCs w:val="20"/>
+          <w:highlight w:val="white"/>
+        </w:rPr>
+        <w:t>int CONTANT_VAR = 1;</w:t>
       </w:r>
     </w:p>
     <w:p>
@@ -689,7 +625,6 @@
       <w:r>
         <w:t xml:space="preserve"> functions, structures, </w:t>
       </w:r>
-      <w:proofErr w:type="spellStart"/>
       <w:r>
         <w:rPr>
           <w:rFonts w:ascii="Consolas" w:hAnsi="Consolas" w:cs="Consolas"/>
@@ -698,7 +633,6 @@
         </w:rPr>
         <w:t>typedef</w:t>
       </w:r>
-      <w:proofErr w:type="spellEnd"/>
       <w:r>
         <w:t>, class definitions, etc.)</w:t>
       </w:r>
@@ -713,23 +647,13 @@
           <w:szCs w:val="20"/>
         </w:rPr>
       </w:pPr>
-      <w:proofErr w:type="gramStart"/>
-      <w:r>
-        <w:rPr>
-          <w:rFonts w:ascii="Consolas" w:hAnsi="Consolas" w:cs="Consolas"/>
-          <w:sz w:val="20"/>
-          <w:szCs w:val="20"/>
-        </w:rPr>
-        <w:t>if</w:t>
-      </w:r>
-      <w:proofErr w:type="gramEnd"/>
-      <w:r>
-        <w:rPr>
-          <w:rFonts w:ascii="Consolas" w:hAnsi="Consolas" w:cs="Consolas"/>
-          <w:sz w:val="20"/>
-          <w:szCs w:val="20"/>
-        </w:rPr>
-        <w:t xml:space="preserve"> (true) </w:t>
+      <w:r>
+        <w:rPr>
+          <w:rFonts w:ascii="Consolas" w:hAnsi="Consolas" w:cs="Consolas"/>
+          <w:sz w:val="20"/>
+          <w:szCs w:val="20"/>
+        </w:rPr>
+        <w:t xml:space="preserve">if (true) </w:t>
       </w:r>
       <w:r>
         <w:rPr>
@@ -796,23 +720,13 @@
           <w:szCs w:val="20"/>
         </w:rPr>
       </w:pPr>
-      <w:proofErr w:type="gramStart"/>
-      <w:r>
-        <w:rPr>
-          <w:rFonts w:ascii="Consolas" w:hAnsi="Consolas" w:cs="Consolas"/>
-          <w:sz w:val="20"/>
-          <w:szCs w:val="20"/>
-        </w:rPr>
-        <w:t>if</w:t>
-      </w:r>
-      <w:proofErr w:type="gramEnd"/>
-      <w:r>
-        <w:rPr>
-          <w:rFonts w:ascii="Consolas" w:hAnsi="Consolas" w:cs="Consolas"/>
-          <w:sz w:val="20"/>
-          <w:szCs w:val="20"/>
-        </w:rPr>
-        <w:t xml:space="preserve"> ( x ) </w:t>
+      <w:r>
+        <w:rPr>
+          <w:rFonts w:ascii="Consolas" w:hAnsi="Consolas" w:cs="Consolas"/>
+          <w:sz w:val="20"/>
+          <w:szCs w:val="20"/>
+        </w:rPr>
+        <w:t xml:space="preserve">if ( x ) </w:t>
       </w:r>
       <w:r>
         <w:rPr>
@@ -993,23 +907,13 @@
           <w:szCs w:val="20"/>
         </w:rPr>
       </w:pPr>
-      <w:proofErr w:type="gramStart"/>
-      <w:r>
-        <w:rPr>
-          <w:rFonts w:ascii="Consolas" w:hAnsi="Consolas" w:cs="Consolas"/>
-          <w:sz w:val="20"/>
-          <w:szCs w:val="20"/>
-        </w:rPr>
-        <w:t>if</w:t>
-      </w:r>
-      <w:proofErr w:type="gramEnd"/>
-      <w:r>
-        <w:rPr>
-          <w:rFonts w:ascii="Consolas" w:hAnsi="Consolas" w:cs="Consolas"/>
-          <w:sz w:val="20"/>
-          <w:szCs w:val="20"/>
-        </w:rPr>
-        <w:t xml:space="preserve"> (x) </w:t>
+      <w:r>
+        <w:rPr>
+          <w:rFonts w:ascii="Consolas" w:hAnsi="Consolas" w:cs="Consolas"/>
+          <w:sz w:val="20"/>
+          <w:szCs w:val="20"/>
+        </w:rPr>
+        <w:t xml:space="preserve">if (x) </w:t>
       </w:r>
       <w:r>
         <w:rPr>
@@ -1091,21 +995,12 @@
           <w:szCs w:val="20"/>
         </w:rPr>
       </w:pPr>
-      <w:proofErr w:type="gramStart"/>
-      <w:r>
-        <w:rPr>
-          <w:sz w:val="20"/>
-          <w:szCs w:val="20"/>
-        </w:rPr>
-        <w:t>if</w:t>
-      </w:r>
-      <w:proofErr w:type="gramEnd"/>
-      <w:r>
-        <w:rPr>
-          <w:sz w:val="20"/>
-          <w:szCs w:val="20"/>
-        </w:rPr>
-        <w:t xml:space="preserve"> ( x ) </w:t>
+      <w:r>
+        <w:rPr>
+          <w:sz w:val="20"/>
+          <w:szCs w:val="20"/>
+        </w:rPr>
+        <w:t xml:space="preserve">if ( x ) </w:t>
       </w:r>
       <w:r>
         <w:rPr>
@@ -1163,23 +1058,7 @@
           <w:sz w:val="20"/>
           <w:szCs w:val="20"/>
         </w:rPr>
-        <w:t xml:space="preserve">x = y * </w:t>
-      </w:r>
-      <w:proofErr w:type="gramStart"/>
-      <w:r>
-        <w:rPr>
-          <w:sz w:val="20"/>
-          <w:szCs w:val="20"/>
-        </w:rPr>
-        <w:t>( z</w:t>
-      </w:r>
-      <w:proofErr w:type="gramEnd"/>
-      <w:r>
-        <w:rPr>
-          <w:sz w:val="20"/>
-          <w:szCs w:val="20"/>
-        </w:rPr>
-        <w:t xml:space="preserve"> + 5 );</w:t>
+        <w:t>x = y * ( z + 5 );</w:t>
       </w:r>
     </w:p>
     <w:p>
@@ -1215,49 +1094,26 @@
       </w:pPr>
       <w:r>
         <w:tab/>
-      </w:r>
-      <w:proofErr w:type="gramStart"/>
-      <w:r>
-        <w:t>not</w:t>
-      </w:r>
-      <w:proofErr w:type="gramEnd"/>
-      <w:r>
-        <w:t xml:space="preserve"> </w:t>
-      </w:r>
-    </w:p>
-    <w:p>
-      <w:pPr>
-        <w:pStyle w:val="NormalWeb"/>
-        <w:rPr>
-          <w:sz w:val="20"/>
-          <w:szCs w:val="20"/>
-        </w:rPr>
-      </w:pPr>
-      <w:r>
-        <w:tab/>
-      </w:r>
-      <w:r>
-        <w:rPr>
-          <w:sz w:val="20"/>
-          <w:szCs w:val="20"/>
-        </w:rPr>
-        <w:t>x=</w:t>
-      </w:r>
-      <w:proofErr w:type="spellStart"/>
-      <w:r>
-        <w:rPr>
-          <w:sz w:val="20"/>
-          <w:szCs w:val="20"/>
-        </w:rPr>
-        <w:t>y+z</w:t>
-      </w:r>
-      <w:proofErr w:type="spellEnd"/>
-      <w:r>
-        <w:rPr>
-          <w:sz w:val="20"/>
-          <w:szCs w:val="20"/>
-        </w:rPr>
-        <w:t>*a;</w:t>
+        <w:t xml:space="preserve">not </w:t>
+      </w:r>
+    </w:p>
+    <w:p>
+      <w:pPr>
+        <w:pStyle w:val="NormalWeb"/>
+        <w:rPr>
+          <w:sz w:val="20"/>
+          <w:szCs w:val="20"/>
+        </w:rPr>
+      </w:pPr>
+      <w:r>
+        <w:tab/>
+      </w:r>
+      <w:r>
+        <w:rPr>
+          <w:sz w:val="20"/>
+          <w:szCs w:val="20"/>
+        </w:rPr>
+        <w:t>x=y+z*a;</w:t>
       </w:r>
       <w:r>
         <w:rPr>
@@ -1789,29 +1645,7 @@
           <w:szCs w:val="20"/>
           <w:highlight w:val="white"/>
         </w:rPr>
-        <w:t xml:space="preserve"> * </w:t>
-      </w:r>
-      <w:proofErr w:type="spellStart"/>
-      <w:r>
-        <w:rPr>
-          <w:rFonts w:ascii="Consolas" w:hAnsi="Consolas" w:cs="Consolas"/>
-          <w:color w:val="008000"/>
-          <w:sz w:val="20"/>
-          <w:szCs w:val="20"/>
-          <w:highlight w:val="white"/>
-        </w:rPr>
-        <w:t>ClassName.cs</w:t>
-      </w:r>
-      <w:proofErr w:type="spellEnd"/>
-      <w:r>
-        <w:rPr>
-          <w:rFonts w:ascii="Consolas" w:hAnsi="Consolas" w:cs="Consolas"/>
-          <w:color w:val="008000"/>
-          <w:sz w:val="20"/>
-          <w:szCs w:val="20"/>
-          <w:highlight w:val="white"/>
-        </w:rPr>
-        <w:t xml:space="preserve"> </w:t>
+        <w:t xml:space="preserve"> * ClassName.cs </w:t>
       </w:r>
     </w:p>
     <w:p>
@@ -1993,21 +1827,7 @@
         <w:rPr>
           <w:color w:val="000000"/>
         </w:rPr>
-        <w:t xml:space="preserve">names will use </w:t>
-      </w:r>
-      <w:proofErr w:type="spellStart"/>
-      <w:r>
-        <w:rPr>
-          <w:color w:val="000000"/>
-        </w:rPr>
-        <w:t>PascalCasing</w:t>
-      </w:r>
-      <w:proofErr w:type="spellEnd"/>
-      <w:r>
-        <w:rPr>
-          <w:color w:val="000000"/>
-        </w:rPr>
-        <w:t>.</w:t>
+        <w:t>names will use PascalCasing.</w:t>
       </w:r>
       <w:r>
         <w:rPr>
@@ -2033,7 +1853,6 @@
           <w:szCs w:val="20"/>
         </w:rPr>
       </w:pPr>
-      <w:proofErr w:type="gramStart"/>
       <w:r>
         <w:rPr>
           <w:rFonts w:ascii="Consolas" w:hAnsi="Consolas" w:cs="Consolas"/>
@@ -2044,7 +1863,6 @@
         </w:rPr>
         <w:t>public</w:t>
       </w:r>
-      <w:proofErr w:type="gramEnd"/>
       <w:r>
         <w:rPr>
           <w:rFonts w:ascii="Consolas" w:hAnsi="Consolas" w:cs="Consolas"/>
@@ -2055,7 +1873,6 @@
         </w:rPr>
         <w:t xml:space="preserve"> </w:t>
       </w:r>
-      <w:proofErr w:type="spellStart"/>
       <w:r>
         <w:rPr>
           <w:rFonts w:ascii="Consolas" w:hAnsi="Consolas" w:cs="Consolas"/>
@@ -2066,78 +1883,29 @@
         </w:rPr>
         <w:t>int</w:t>
       </w:r>
-      <w:proofErr w:type="spellEnd"/>
-      <w:r>
-        <w:rPr>
-          <w:rFonts w:ascii="Consolas" w:hAnsi="Consolas" w:cs="Consolas"/>
-          <w:color w:val="000000"/>
-          <w:sz w:val="20"/>
-          <w:szCs w:val="20"/>
-          <w:highlight w:val="white"/>
-        </w:rPr>
-        <w:t xml:space="preserve"> </w:t>
-      </w:r>
-      <w:proofErr w:type="spellStart"/>
-      <w:r>
-        <w:rPr>
-          <w:rFonts w:ascii="Consolas" w:hAnsi="Consolas" w:cs="Consolas"/>
-          <w:color w:val="000000"/>
-          <w:sz w:val="20"/>
-          <w:szCs w:val="20"/>
-          <w:highlight w:val="white"/>
-        </w:rPr>
-        <w:t>MethodName</w:t>
-      </w:r>
-      <w:proofErr w:type="spellEnd"/>
-      <w:r>
-        <w:rPr>
-          <w:rFonts w:ascii="Consolas" w:hAnsi="Consolas" w:cs="Consolas"/>
-          <w:color w:val="000000"/>
-          <w:sz w:val="20"/>
-          <w:szCs w:val="20"/>
-          <w:highlight w:val="white"/>
-        </w:rPr>
-        <w:t>()</w:t>
-      </w:r>
-    </w:p>
-    <w:p>
-      <w:pPr>
-        <w:pStyle w:val="NormalWeb"/>
-        <w:rPr>
-          <w:color w:val="000000"/>
-        </w:rPr>
-      </w:pPr>
-      <w:r>
-        <w:rPr>
-          <w:color w:val="000000"/>
-        </w:rPr>
-        <w:t>File names shall</w:t>
-      </w:r>
-      <w:r>
-        <w:rPr>
-          <w:color w:val="000000"/>
-        </w:rPr>
-        <w:t xml:space="preserve"> also</w:t>
-      </w:r>
-      <w:r>
-        <w:rPr>
-          <w:color w:val="000000"/>
-        </w:rPr>
-        <w:t xml:space="preserve"> use </w:t>
-      </w:r>
-      <w:proofErr w:type="spellStart"/>
-      <w:r>
-        <w:rPr>
-          <w:color w:val="000000"/>
-        </w:rPr>
-        <w:t>PascalCasing</w:t>
-      </w:r>
-      <w:proofErr w:type="spellEnd"/>
-      <w:r>
-        <w:rPr>
-          <w:color w:val="000000"/>
-        </w:rPr>
-        <w:t>.</w:t>
+      <w:r>
+        <w:rPr>
+          <w:rFonts w:ascii="Consolas" w:hAnsi="Consolas" w:cs="Consolas"/>
+          <w:color w:val="000000"/>
+          <w:sz w:val="20"/>
+          <w:szCs w:val="20"/>
+          <w:highlight w:val="white"/>
+        </w:rPr>
+        <w:t xml:space="preserve"> MethodName()</w:t>
+      </w:r>
+    </w:p>
+    <w:p>
+      <w:pPr>
+        <w:pStyle w:val="NormalWeb"/>
+        <w:rPr>
+          <w:color w:val="000000"/>
+        </w:rPr>
+      </w:pPr>
+      <w:r>
+        <w:rPr>
+          <w:color w:val="000000"/>
+        </w:rPr>
+        <w:t>File names shall also use PascalCasing.</w:t>
       </w:r>
       <w:r>
         <w:rPr>
@@ -2163,7 +1931,6 @@
         </w:rPr>
         <w:tab/>
       </w:r>
-      <w:proofErr w:type="spellStart"/>
       <w:r>
         <w:rPr>
           <w:rFonts w:ascii="Consolas" w:hAnsi="Consolas" w:cs="Consolas"/>
@@ -2173,7 +1940,6 @@
         </w:rPr>
         <w:t>FileName.cs</w:t>
       </w:r>
-      <w:proofErr w:type="spellEnd"/>
     </w:p>
     <w:p>
       <w:pPr>
@@ -2212,7 +1978,6 @@
         </w:rPr>
         <w:t> </w:t>
       </w:r>
-      <w:proofErr w:type="spellStart"/>
       <w:r>
         <w:rPr>
           <w:rStyle w:val="code"/>
@@ -2223,29 +1988,20 @@
         </w:rPr>
         <w:t>Microsoft.Office.PowerPoint</w:t>
       </w:r>
-      <w:proofErr w:type="spellEnd"/>
-    </w:p>
-    <w:p>
-      <w:pPr>
-        <w:pStyle w:val="NormalWeb"/>
-        <w:rPr>
-          <w:color w:val="000000"/>
-        </w:rPr>
-      </w:pPr>
-      <w:r>
-        <w:rPr>
-          <w:color w:val="000000"/>
-        </w:rPr>
-        <w:t xml:space="preserve">All variable names will use </w:t>
-      </w:r>
-      <w:proofErr w:type="spellStart"/>
-      <w:r>
-        <w:rPr>
-          <w:color w:val="000000"/>
-        </w:rPr>
-        <w:t>camelCasing</w:t>
-      </w:r>
-      <w:proofErr w:type="spellEnd"/>
+    </w:p>
+    <w:p>
+      <w:pPr>
+        <w:pStyle w:val="NormalWeb"/>
+        <w:rPr>
+          <w:color w:val="000000"/>
+        </w:rPr>
+      </w:pPr>
+      <w:r>
+        <w:rPr>
+          <w:color w:val="000000"/>
+        </w:rPr>
+        <w:t>All variable names will use camelCasing</w:t>
+      </w:r>
       <w:r>
         <w:rPr>
           <w:color w:val="000000"/>
@@ -2276,8 +2032,6 @@
           <w:szCs w:val="20"/>
         </w:rPr>
       </w:pPr>
-      <w:proofErr w:type="spellStart"/>
-      <w:proofErr w:type="gramStart"/>
       <w:r>
         <w:rPr>
           <w:rFonts w:ascii="Consolas" w:hAnsi="Consolas" w:cs="Consolas"/>
@@ -2288,28 +2042,15 @@
         </w:rPr>
         <w:t>int</w:t>
       </w:r>
-      <w:proofErr w:type="spellEnd"/>
-      <w:proofErr w:type="gramEnd"/>
-      <w:r>
-        <w:rPr>
-          <w:rFonts w:ascii="Consolas" w:hAnsi="Consolas" w:cs="Consolas"/>
-          <w:sz w:val="20"/>
-          <w:szCs w:val="20"/>
-          <w:highlight w:val="white"/>
-        </w:rPr>
-        <w:t xml:space="preserve"> </w:t>
-      </w:r>
-      <w:proofErr w:type="spellStart"/>
-      <w:r>
-        <w:rPr>
-          <w:rFonts w:ascii="Consolas" w:hAnsi="Consolas" w:cs="Consolas"/>
-          <w:sz w:val="20"/>
-          <w:szCs w:val="20"/>
-          <w:highlight w:val="white"/>
-        </w:rPr>
-        <w:t>varName</w:t>
-      </w:r>
-      <w:proofErr w:type="spellEnd"/>
+      <w:r>
+        <w:rPr>
+          <w:rFonts w:ascii="Consolas" w:hAnsi="Consolas" w:cs="Consolas"/>
+          <w:sz w:val="20"/>
+          <w:szCs w:val="20"/>
+          <w:highlight w:val="white"/>
+        </w:rPr>
+        <w:t xml:space="preserve"> varName</w:t>
+      </w:r>
       <w:r>
         <w:rPr>
           <w:rFonts w:ascii="Consolas" w:hAnsi="Consolas" w:cs="Consolas"/>
@@ -2469,7 +2210,6 @@
           <w:szCs w:val="20"/>
         </w:rPr>
       </w:pPr>
-      <w:bookmarkStart w:id="0" w:name="_GoBack"/>
       <w:r>
         <w:rPr>
           <w:rFonts w:ascii="Consolas" w:eastAsia="Times New Roman" w:hAnsi="Consolas" w:cs="Consolas"/>
@@ -2504,30 +2244,8 @@
           <w:sz w:val="20"/>
           <w:szCs w:val="20"/>
         </w:rPr>
-        <w:t xml:space="preserve"> </w:t>
-      </w:r>
-      <w:proofErr w:type="spellStart"/>
-      <w:r>
-        <w:rPr>
-          <w:rFonts w:ascii="Consolas" w:eastAsia="Times New Roman" w:hAnsi="Consolas" w:cs="Consolas"/>
-          <w:color w:val="000000"/>
-          <w:sz w:val="20"/>
-          <w:szCs w:val="20"/>
-        </w:rPr>
-        <w:t>firstName</w:t>
-      </w:r>
-      <w:proofErr w:type="spellEnd"/>
-      <w:proofErr w:type="gramStart"/>
-      <w:r>
-        <w:rPr>
-          <w:rFonts w:ascii="Consolas" w:eastAsia="Times New Roman" w:hAnsi="Consolas" w:cs="Consolas"/>
-          <w:color w:val="000000"/>
-          <w:sz w:val="20"/>
-          <w:szCs w:val="20"/>
-        </w:rPr>
-        <w:t>;</w:t>
-      </w:r>
-      <w:proofErr w:type="gramEnd"/>
+        <w:t xml:space="preserve"> firstName;</w:t>
+      </w:r>
       <w:r>
         <w:rPr>
           <w:rFonts w:ascii="Consolas" w:eastAsia="Times New Roman" w:hAnsi="Consolas" w:cs="Consolas"/>
@@ -2537,7 +2255,6 @@
         </w:rPr>
         <w:br/>
       </w:r>
-      <w:proofErr w:type="spellStart"/>
       <w:r>
         <w:rPr>
           <w:rFonts w:ascii="Consolas" w:eastAsia="Times New Roman" w:hAnsi="Consolas" w:cs="Consolas"/>
@@ -2547,7 +2264,6 @@
         </w:rPr>
         <w:t>int</w:t>
       </w:r>
-      <w:proofErr w:type="spellEnd"/>
       <w:r>
         <w:rPr>
           <w:rFonts w:ascii="Consolas" w:eastAsia="Times New Roman" w:hAnsi="Consolas" w:cs="Consolas"/>
@@ -2555,27 +2271,7 @@
           <w:sz w:val="20"/>
           <w:szCs w:val="20"/>
         </w:rPr>
-        <w:t xml:space="preserve"> </w:t>
-      </w:r>
-      <w:proofErr w:type="spellStart"/>
-      <w:r>
-        <w:rPr>
-          <w:rFonts w:ascii="Consolas" w:eastAsia="Times New Roman" w:hAnsi="Consolas" w:cs="Consolas"/>
-          <w:color w:val="000000"/>
-          <w:sz w:val="20"/>
-          <w:szCs w:val="20"/>
-        </w:rPr>
-        <w:t>lastIndex</w:t>
-      </w:r>
-      <w:proofErr w:type="spellEnd"/>
-      <w:r>
-        <w:rPr>
-          <w:rFonts w:ascii="Consolas" w:eastAsia="Times New Roman" w:hAnsi="Consolas" w:cs="Consolas"/>
-          <w:color w:val="000000"/>
-          <w:sz w:val="20"/>
-          <w:szCs w:val="20"/>
-        </w:rPr>
-        <w:t>;</w:t>
+        <w:t xml:space="preserve"> lastIndex;</w:t>
       </w:r>
       <w:r>
         <w:rPr>
@@ -2586,7 +2282,6 @@
         </w:rPr>
         <w:br/>
       </w:r>
-      <w:proofErr w:type="spellStart"/>
       <w:r>
         <w:rPr>
           <w:rFonts w:ascii="Consolas" w:eastAsia="Times New Roman" w:hAnsi="Consolas" w:cs="Consolas"/>
@@ -2596,7 +2291,6 @@
         </w:rPr>
         <w:t>bool</w:t>
       </w:r>
-      <w:proofErr w:type="spellEnd"/>
       <w:r>
         <w:rPr>
           <w:rFonts w:ascii="Consolas" w:eastAsia="Times New Roman" w:hAnsi="Consolas" w:cs="Consolas"/>
@@ -2604,27 +2298,7 @@
           <w:sz w:val="20"/>
           <w:szCs w:val="20"/>
         </w:rPr>
-        <w:t xml:space="preserve"> </w:t>
-      </w:r>
-      <w:proofErr w:type="spellStart"/>
-      <w:r>
-        <w:rPr>
-          <w:rFonts w:ascii="Consolas" w:eastAsia="Times New Roman" w:hAnsi="Consolas" w:cs="Consolas"/>
-          <w:color w:val="000000"/>
-          <w:sz w:val="20"/>
-          <w:szCs w:val="20"/>
-        </w:rPr>
-        <w:t>isSaved</w:t>
-      </w:r>
-      <w:proofErr w:type="spellEnd"/>
-      <w:r>
-        <w:rPr>
-          <w:rFonts w:ascii="Consolas" w:eastAsia="Times New Roman" w:hAnsi="Consolas" w:cs="Consolas"/>
-          <w:color w:val="000000"/>
-          <w:sz w:val="20"/>
-          <w:szCs w:val="20"/>
-        </w:rPr>
-        <w:t>;</w:t>
+        <w:t xml:space="preserve"> isSaved;</w:t>
       </w:r>
     </w:p>
     <w:p>
@@ -2672,30 +2346,8 @@
           <w:sz w:val="20"/>
           <w:szCs w:val="20"/>
         </w:rPr>
-        <w:t xml:space="preserve"> </w:t>
-      </w:r>
-      <w:proofErr w:type="spellStart"/>
-      <w:r>
-        <w:rPr>
-          <w:rFonts w:ascii="Consolas" w:eastAsia="Times New Roman" w:hAnsi="Consolas" w:cs="Consolas"/>
-          <w:color w:val="000000"/>
-          <w:sz w:val="20"/>
-          <w:szCs w:val="20"/>
-        </w:rPr>
-        <w:t>firstName</w:t>
-      </w:r>
-      <w:proofErr w:type="spellEnd"/>
-      <w:proofErr w:type="gramStart"/>
-      <w:r>
-        <w:rPr>
-          <w:rFonts w:ascii="Consolas" w:eastAsia="Times New Roman" w:hAnsi="Consolas" w:cs="Consolas"/>
-          <w:color w:val="000000"/>
-          <w:sz w:val="20"/>
-          <w:szCs w:val="20"/>
-        </w:rPr>
-        <w:t>;</w:t>
-      </w:r>
-      <w:proofErr w:type="gramEnd"/>
+        <w:t xml:space="preserve"> firstName;</w:t>
+      </w:r>
       <w:r>
         <w:rPr>
           <w:rFonts w:ascii="Consolas" w:eastAsia="Times New Roman" w:hAnsi="Consolas" w:cs="Consolas"/>
@@ -2721,27 +2373,7 @@
           <w:sz w:val="20"/>
           <w:szCs w:val="20"/>
         </w:rPr>
-        <w:t xml:space="preserve"> </w:t>
-      </w:r>
-      <w:proofErr w:type="spellStart"/>
-      <w:r>
-        <w:rPr>
-          <w:rFonts w:ascii="Consolas" w:eastAsia="Times New Roman" w:hAnsi="Consolas" w:cs="Consolas"/>
-          <w:color w:val="000000"/>
-          <w:sz w:val="20"/>
-          <w:szCs w:val="20"/>
-        </w:rPr>
-        <w:t>lastIndex</w:t>
-      </w:r>
-      <w:proofErr w:type="spellEnd"/>
-      <w:r>
-        <w:rPr>
-          <w:rFonts w:ascii="Consolas" w:eastAsia="Times New Roman" w:hAnsi="Consolas" w:cs="Consolas"/>
-          <w:color w:val="000000"/>
-          <w:sz w:val="20"/>
-          <w:szCs w:val="20"/>
-        </w:rPr>
-        <w:t>;</w:t>
+        <w:t xml:space="preserve"> lastIndex;</w:t>
       </w:r>
       <w:r>
         <w:rPr>
@@ -2768,30 +2400,9 @@
           <w:sz w:val="20"/>
           <w:szCs w:val="20"/>
         </w:rPr>
-        <w:t xml:space="preserve"> </w:t>
-      </w:r>
-      <w:proofErr w:type="spellStart"/>
-      <w:r>
-        <w:rPr>
-          <w:rFonts w:ascii="Consolas" w:eastAsia="Times New Roman" w:hAnsi="Consolas" w:cs="Consolas"/>
-          <w:color w:val="000000"/>
-          <w:sz w:val="20"/>
-          <w:szCs w:val="20"/>
-        </w:rPr>
-        <w:t>isSaved</w:t>
-      </w:r>
-      <w:proofErr w:type="spellEnd"/>
-      <w:r>
-        <w:rPr>
-          <w:rFonts w:ascii="Consolas" w:eastAsia="Times New Roman" w:hAnsi="Consolas" w:cs="Consolas"/>
-          <w:color w:val="000000"/>
-          <w:sz w:val="20"/>
-          <w:szCs w:val="20"/>
-        </w:rPr>
-        <w:t>;</w:t>
-      </w:r>
-    </w:p>
-    <w:bookmarkEnd w:id="0"/>
+        <w:t xml:space="preserve"> isSaved;</w:t>
+      </w:r>
+    </w:p>
     <w:p>
       <w:pPr>
         <w:spacing w:before="100" w:beforeAutospacing="1" w:after="100" w:afterAutospacing="1" w:line="270" w:lineRule="atLeast"/>
@@ -2819,19 +2430,9 @@
         <w:pStyle w:val="NormalWeb"/>
         <w:spacing w:before="0" w:beforeAutospacing="0" w:after="0" w:afterAutospacing="0"/>
       </w:pPr>
-      <w:proofErr w:type="gramStart"/>
-      <w:r>
-        <w:t>namespace</w:t>
-      </w:r>
-      <w:proofErr w:type="gramEnd"/>
-      <w:r>
-        <w:t xml:space="preserve"> </w:t>
-      </w:r>
-      <w:proofErr w:type="spellStart"/>
-      <w:r>
-        <w:t>WhereIsTheBracket</w:t>
-      </w:r>
-      <w:proofErr w:type="spellEnd"/>
+      <w:r>
+        <w:t>namespace WhereIsTheBracket</w:t>
+      </w:r>
     </w:p>
     <w:p>
       <w:pPr>
@@ -2849,22 +2450,7 @@
       </w:pPr>
       <w:r>
         <w:tab/>
-      </w:r>
-      <w:proofErr w:type="gramStart"/>
-      <w:r>
-        <w:t>public</w:t>
-      </w:r>
-      <w:proofErr w:type="gramEnd"/>
-      <w:r>
-        <w:t xml:space="preserve"> </w:t>
-      </w:r>
-      <w:proofErr w:type="spellStart"/>
-      <w:r>
-        <w:t>enum</w:t>
-      </w:r>
-      <w:proofErr w:type="spellEnd"/>
-      <w:r>
-        <w:t xml:space="preserve"> Test</w:t>
+        <w:t>public enum Test</w:t>
       </w:r>
     </w:p>
     <w:p>
@@ -2887,14 +2473,7 @@
       </w:r>
       <w:r>
         <w:tab/>
-      </w:r>
-      <w:proofErr w:type="spellStart"/>
-      <w:r>
-        <w:t>TestMe</w:t>
-      </w:r>
-      <w:proofErr w:type="spellEnd"/>
-      <w:r>
-        <w:t>,</w:t>
+        <w:t>TestMe,</w:t>
       </w:r>
     </w:p>
     <w:p>
@@ -2907,12 +2486,8 @@
       </w:r>
       <w:r>
         <w:tab/>
-      </w:r>
-      <w:proofErr w:type="spellStart"/>
-      <w:r>
         <w:t>TestYou</w:t>
       </w:r>
-      <w:proofErr w:type="spellEnd"/>
     </w:p>
     <w:p>
       <w:pPr>
@@ -2940,20 +2515,8 @@
       </w:pPr>
       <w:r>
         <w:tab/>
-      </w:r>
-      <w:proofErr w:type="gramStart"/>
-      <w:r>
-        <w:t>public</w:t>
-      </w:r>
-      <w:proofErr w:type="gramEnd"/>
-      <w:r>
-        <w:t xml:space="preserve"> class </w:t>
-      </w:r>
-      <w:proofErr w:type="spellStart"/>
-      <w:r>
-        <w:t>TestMeClass</w:t>
-      </w:r>
-      <w:proofErr w:type="spellEnd"/>
+        <w:t>public class TestMeClass</w:t>
+      </w:r>
     </w:p>
     <w:p>
       <w:pPr>
@@ -2975,15 +2538,7 @@
       </w:r>
       <w:r>
         <w:tab/>
-        <w:t xml:space="preserve">Test </w:t>
-      </w:r>
-      <w:proofErr w:type="spellStart"/>
-      <w:r>
-        <w:t>test</w:t>
-      </w:r>
-      <w:proofErr w:type="spellEnd"/>
-      <w:r>
-        <w:t>;</w:t>
+        <w:t>Test test;</w:t>
       </w:r>
     </w:p>
     <w:p>
@@ -2996,20 +2551,8 @@
       </w:r>
       <w:r>
         <w:tab/>
-      </w:r>
-      <w:proofErr w:type="gramStart"/>
-      <w:r>
-        <w:t>public</w:t>
-      </w:r>
-      <w:proofErr w:type="gramEnd"/>
-      <w:r>
-        <w:t xml:space="preserve"> Test </w:t>
-      </w:r>
-      <w:proofErr w:type="spellStart"/>
-      <w:r>
-        <w:t>Test</w:t>
-      </w:r>
-      <w:proofErr w:type="spellEnd"/>
+        <w:t>public Test Test</w:t>
+      </w:r>
     </w:p>
     <w:p>
       <w:pPr>
@@ -3037,14 +2580,7 @@
       </w:r>
       <w:r>
         <w:tab/>
-      </w:r>
-      <w:proofErr w:type="gramStart"/>
-      <w:r>
-        <w:t>get</w:t>
-      </w:r>
-      <w:proofErr w:type="gramEnd"/>
-      <w:r>
-        <w:t xml:space="preserve"> </w:t>
+        <w:t xml:space="preserve">get </w:t>
       </w:r>
     </w:p>
     <w:p>
@@ -3079,14 +2615,7 @@
       </w:r>
       <w:r>
         <w:tab/>
-      </w:r>
-      <w:proofErr w:type="gramStart"/>
-      <w:r>
-        <w:t>return</w:t>
-      </w:r>
-      <w:proofErr w:type="gramEnd"/>
-      <w:r>
-        <w:t xml:space="preserve"> test;</w:t>
+        <w:t>return test;</w:t>
       </w:r>
     </w:p>
     <w:p>
@@ -3133,14 +2662,7 @@
       </w:r>
       <w:r>
         <w:tab/>
-      </w:r>
-      <w:proofErr w:type="gramStart"/>
-      <w:r>
-        <w:t>set</w:t>
-      </w:r>
-      <w:proofErr w:type="gramEnd"/>
-      <w:r>
-        <w:t xml:space="preserve"> </w:t>
+        <w:t xml:space="preserve">set </w:t>
       </w:r>
     </w:p>
     <w:p>
@@ -3175,14 +2697,7 @@
       </w:r>
       <w:r>
         <w:tab/>
-      </w:r>
-      <w:proofErr w:type="gramStart"/>
-      <w:r>
-        <w:t>test</w:t>
-      </w:r>
-      <w:proofErr w:type="gramEnd"/>
-      <w:r>
-        <w:t xml:space="preserve"> = value;</w:t>
+        <w:t>test = value;</w:t>
       </w:r>
     </w:p>
     <w:p>
@@ -3233,22 +2748,7 @@
       </w:r>
       <w:r>
         <w:tab/>
-      </w:r>
-      <w:proofErr w:type="gramStart"/>
-      <w:r>
-        <w:t>void</w:t>
-      </w:r>
-      <w:proofErr w:type="gramEnd"/>
-      <w:r>
-        <w:t xml:space="preserve"> </w:t>
-      </w:r>
-      <w:proofErr w:type="spellStart"/>
-      <w:r>
-        <w:t>DoSomething</w:t>
-      </w:r>
-      <w:proofErr w:type="spellEnd"/>
-      <w:r>
-        <w:t>()</w:t>
+        <w:t>void DoSomething()</w:t>
       </w:r>
     </w:p>
     <w:p>
@@ -3278,22 +2778,7 @@
       </w:r>
       <w:r>
         <w:tab/>
-      </w:r>
-      <w:proofErr w:type="gramStart"/>
-      <w:r>
-        <w:t>if</w:t>
-      </w:r>
-      <w:proofErr w:type="gramEnd"/>
-      <w:r>
-        <w:t xml:space="preserve"> (test == </w:t>
-      </w:r>
-      <w:proofErr w:type="spellStart"/>
-      <w:r>
-        <w:t>Test.TestMe</w:t>
-      </w:r>
-      <w:proofErr w:type="spellEnd"/>
-      <w:r>
-        <w:t>)</w:t>
+        <w:t>if (test == Test.TestMe)</w:t>
       </w:r>
     </w:p>
     <w:p>
@@ -3366,14 +2851,7 @@
       </w:r>
       <w:r>
         <w:tab/>
-      </w:r>
-      <w:proofErr w:type="gramStart"/>
-      <w:r>
-        <w:t>else</w:t>
-      </w:r>
-      <w:proofErr w:type="gramEnd"/>
-      <w:r>
-        <w:t xml:space="preserve"> if</w:t>
+        <w:t>else if</w:t>
       </w:r>
     </w:p>
     <w:p>
@@ -3446,14 +2924,7 @@
       </w:r>
       <w:r>
         <w:tab/>
-      </w:r>
-      <w:proofErr w:type="gramStart"/>
-      <w:r>
-        <w:t>else</w:t>
-      </w:r>
-      <w:proofErr w:type="gramEnd"/>
-      <w:r>
-        <w:t xml:space="preserve"> {</w:t>
+        <w:t>else {</w:t>
       </w:r>
     </w:p>
     <w:p>
@@ -3472,13 +2943,10 @@
       </w:r>
       <w:r>
         <w:tab/>
-        <w:t xml:space="preserve">// ...some </w:t>
-      </w:r>
-      <w:proofErr w:type="spellStart"/>
-      <w:r>
-        <w:t>toher</w:t>
-      </w:r>
-      <w:proofErr w:type="spellEnd"/>
+        <w:t>// ...some other</w:t>
+      </w:r>
+      <w:bookmarkStart w:id="0" w:name="_GoBack"/>
+      <w:bookmarkEnd w:id="0"/>
       <w:r>
         <w:t xml:space="preserve"> stuff gets done</w:t>
       </w:r>
@@ -3554,7 +3022,7 @@
 </file>
 
 <file path=word/numbering.xml><?xml version="1.0" encoding="utf-8"?>
-<w:numbering xmlns:wpc="http://schemas.microsoft.com/office/word/2010/wordprocessingCanvas" xmlns:mc="http://schemas.openxmlformats.org/markup-compatibility/2006" xmlns:o="urn:schemas-microsoft-com:office:office" xmlns:r="http://schemas.openxmlformats.org/officeDocument/2006/relationships" xmlns:m="http://schemas.openxmlformats.org/officeDocument/2006/math" xmlns:v="urn:schemas-microsoft-com:vml" xmlns:wp14="http://schemas.microsoft.com/office/word/2010/wordprocessingDrawing" xmlns:wp="http://schemas.openxmlformats.org/drawingml/2006/wordprocessingDrawing" xmlns:w10="urn:schemas-microsoft-com:office:word" xmlns:w="http://schemas.openxmlformats.org/wordprocessingml/2006/main" xmlns:w14="http://schemas.microsoft.com/office/word/2010/wordml" xmlns:wpg="http://schemas.microsoft.com/office/word/2010/wordprocessingGroup" xmlns:wpi="http://schemas.microsoft.com/office/word/2010/wordprocessingInk" xmlns:wne="http://schemas.microsoft.com/office/word/2006/wordml" xmlns:wps="http://schemas.microsoft.com/office/word/2010/wordprocessingShape" mc:Ignorable="w14 wp14">
+<w:numbering xmlns:wpc="http://schemas.microsoft.com/office/word/2010/wordprocessingCanvas" xmlns:mo="http://schemas.microsoft.com/office/mac/office/2008/main" xmlns:mc="http://schemas.openxmlformats.org/markup-compatibility/2006" xmlns:mv="urn:schemas-microsoft-com:mac:vml" xmlns:o="urn:schemas-microsoft-com:office:office" xmlns:r="http://schemas.openxmlformats.org/officeDocument/2006/relationships" xmlns:m="http://schemas.openxmlformats.org/officeDocument/2006/math" xmlns:v="urn:schemas-microsoft-com:vml" xmlns:wp14="http://schemas.microsoft.com/office/word/2010/wordprocessingDrawing" xmlns:wp="http://schemas.openxmlformats.org/drawingml/2006/wordprocessingDrawing" xmlns:w10="urn:schemas-microsoft-com:office:word" xmlns:w="http://schemas.openxmlformats.org/wordprocessingml/2006/main" xmlns:w14="http://schemas.microsoft.com/office/word/2010/wordml" xmlns:wpg="http://schemas.microsoft.com/office/word/2010/wordprocessingGroup" xmlns:wpi="http://schemas.microsoft.com/office/word/2010/wordprocessingInk" xmlns:wne="http://schemas.microsoft.com/office/word/2006/wordml" xmlns:wps="http://schemas.microsoft.com/office/word/2010/wordprocessingShape" mc:Ignorable="w14 wp14">
   <w:abstractNum w:abstractNumId="0">
     <w:nsid w:val="3EB148D5"/>
     <w:multiLevelType w:val="hybridMultilevel"/>
@@ -3783,7 +3251,7 @@
       </w:pPr>
     </w:pPrDefault>
   </w:docDefaults>
-  <w:latentStyles w:defLockedState="0" w:defUIPriority="99" w:defSemiHidden="1" w:defUnhideWhenUsed="1" w:defQFormat="0" w:count="267">
+  <w:latentStyles w:defLockedState="0" w:defUIPriority="99" w:defSemiHidden="1" w:defUnhideWhenUsed="1" w:defQFormat="0" w:count="276">
     <w:lsdException w:name="Normal" w:semiHidden="0" w:uiPriority="0" w:unhideWhenUsed="0" w:qFormat="1"/>
     <w:lsdException w:name="heading 1" w:semiHidden="0" w:uiPriority="9" w:unhideWhenUsed="0" w:qFormat="1"/>
     <w:lsdException w:name="heading 2" w:uiPriority="9" w:qFormat="1"/>
@@ -4083,7 +3551,7 @@
 </file>
 
 <file path=word/stylesWithEffects.xml><?xml version="1.0" encoding="utf-8"?>
-<w:styles xmlns:wpc="http://schemas.microsoft.com/office/word/2010/wordprocessingCanvas" xmlns:mc="http://schemas.openxmlformats.org/markup-compatibility/2006" xmlns:o="urn:schemas-microsoft-com:office:office" xmlns:r="http://schemas.openxmlformats.org/officeDocument/2006/relationships" xmlns:m="http://schemas.openxmlformats.org/officeDocument/2006/math" xmlns:v="urn:schemas-microsoft-com:vml" xmlns:wp14="http://schemas.microsoft.com/office/word/2010/wordprocessingDrawing" xmlns:wp="http://schemas.openxmlformats.org/drawingml/2006/wordprocessingDrawing" xmlns:w10="urn:schemas-microsoft-com:office:word" xmlns:w="http://schemas.openxmlformats.org/wordprocessingml/2006/main" xmlns:w14="http://schemas.microsoft.com/office/word/2010/wordml" xmlns:wpg="http://schemas.microsoft.com/office/word/2010/wordprocessingGroup" xmlns:wpi="http://schemas.microsoft.com/office/word/2010/wordprocessingInk" xmlns:wne="http://schemas.microsoft.com/office/word/2006/wordml" xmlns:wps="http://schemas.microsoft.com/office/word/2010/wordprocessingShape" mc:Ignorable="w14 wp14">
+<w:styles xmlns:wpc="http://schemas.microsoft.com/office/word/2010/wordprocessingCanvas" xmlns:mo="http://schemas.microsoft.com/office/mac/office/2008/main" xmlns:mc="http://schemas.openxmlformats.org/markup-compatibility/2006" xmlns:mv="urn:schemas-microsoft-com:mac:vml" xmlns:o="urn:schemas-microsoft-com:office:office" xmlns:r="http://schemas.openxmlformats.org/officeDocument/2006/relationships" xmlns:m="http://schemas.openxmlformats.org/officeDocument/2006/math" xmlns:v="urn:schemas-microsoft-com:vml" xmlns:wp14="http://schemas.microsoft.com/office/word/2010/wordprocessingDrawing" xmlns:wp="http://schemas.openxmlformats.org/drawingml/2006/wordprocessingDrawing" xmlns:w10="urn:schemas-microsoft-com:office:word" xmlns:w="http://schemas.openxmlformats.org/wordprocessingml/2006/main" xmlns:w14="http://schemas.microsoft.com/office/word/2010/wordml" xmlns:wpg="http://schemas.microsoft.com/office/word/2010/wordprocessingGroup" xmlns:wpi="http://schemas.microsoft.com/office/word/2010/wordprocessingInk" xmlns:wne="http://schemas.microsoft.com/office/word/2006/wordml" xmlns:wps="http://schemas.microsoft.com/office/word/2010/wordprocessingShape" mc:Ignorable="w14 wp14">
   <w:docDefaults>
     <w:rPrDefault>
       <w:rPr>
@@ -4099,7 +3567,7 @@
       </w:pPr>
     </w:pPrDefault>
   </w:docDefaults>
-  <w:latentStyles w:defLockedState="0" w:defUIPriority="99" w:defSemiHidden="1" w:defUnhideWhenUsed="1" w:defQFormat="0" w:count="267">
+  <w:latentStyles w:defLockedState="0" w:defUIPriority="99" w:defSemiHidden="1" w:defUnhideWhenUsed="1" w:defQFormat="0" w:count="276">
     <w:lsdException w:name="Normal" w:semiHidden="0" w:uiPriority="0" w:unhideWhenUsed="0" w:qFormat="1"/>
     <w:lsdException w:name="heading 1" w:semiHidden="0" w:uiPriority="9" w:unhideWhenUsed="0" w:qFormat="1"/>
     <w:lsdException w:name="heading 2" w:uiPriority="9" w:qFormat="1"/>
@@ -4664,7 +4132,7 @@
 </file>
 
 <file path=customXml/itemProps1.xml><?xml version="1.0" encoding="utf-8"?>
-<ds:datastoreItem xmlns:ds="http://schemas.openxmlformats.org/officeDocument/2006/customXml" ds:itemID="{5F879D0C-9FE8-44F0-A9A6-DFCD5C28DC13}">
+<ds:datastoreItem xmlns:ds="http://schemas.openxmlformats.org/officeDocument/2006/customXml" ds:itemID="{A0DF0EFB-3116-3B41-845A-EEC564C2EA01}">
   <ds:schemaRefs>
     <ds:schemaRef ds:uri="http://schemas.openxmlformats.org/officeDocument/2006/bibliography"/>
   </ds:schemaRefs>

</xml_diff>